<commit_message>
feat: updated results manuscript
</commit_message>
<xml_diff>
--- a/manuscript/2025/1.1.1 - Europe Report Appendix - Tartarini.docx
+++ b/manuscript/2025/1.1.1 - Europe Report Appendix - Tartarini.docx
@@ -71,10 +71,28 @@
     </w:p>
     <w:p>
       <w:r>
-        <w:t>Analysis of long-term trends shows a 342% increase in total heatwave exposure, rising from 369 million person-days in 1991-2000 to 1.63 billion person-days in 2015-2024</w:t>
+        <w:t xml:space="preserve">Analysis of long-term trends shows a </w:t>
+      </w:r>
+      <w:r>
+        <w:t>254</w:t>
+      </w:r>
+      <w:r>
+        <w:t xml:space="preserve">% increase in total heatwave exposure, rising from </w:t>
+      </w:r>
+      <w:r>
+        <w:t>4</w:t>
+      </w:r>
+      <w:r>
+        <w:t>60</w:t>
+      </w:r>
+      <w:r>
+        <w:t xml:space="preserve"> million person-days in 1991-2000 to 1.63 billion person-days in 2015-2024</w:t>
       </w:r>
       <w:r>
         <w:t>.</w:t>
+      </w:r>
+      <w:r>
+        <w:tab/>
       </w:r>
     </w:p>
     <w:p>
@@ -104,13 +122,7 @@
         <w:rPr>
           <w:rFonts w:cs="Times New Roman"/>
         </w:rPr>
-        <w:t>Da</w:t>
-      </w:r>
-      <w:r>
-        <w:rPr>
-          <w:rFonts w:cs="Times New Roman"/>
-        </w:rPr>
-        <w:t>ta</w:t>
+        <w:t>Data</w:t>
       </w:r>
     </w:p>
     <w:p>
@@ -176,10 +188,7 @@
         <w:t>Heatwaves are defined as periods of 2 or more consecutive days during which both minimum and maximum temperatures exceed the 95th percentile of the local climatology</w:t>
       </w:r>
       <w:r>
-        <w:t xml:space="preserve"> </w:t>
-      </w:r>
-      <w:r>
-        <w:t>(</w:t>
+        <w:t xml:space="preserve"> (</w:t>
       </w:r>
       <w:commentRangeStart w:id="2"/>
       <w:r>
@@ -211,10 +220,7 @@
         <w:t xml:space="preserve"> baseline period. The vulnerable population comprises individuals aged 65 and older, along with infants under one year of age—demographic groups that extensive research has identified as particularly susceptible to adverse health effects during heatwaves</w:t>
       </w:r>
       <w:r>
-        <w:t xml:space="preserve"> </w:t>
-      </w:r>
-      <w:r>
-        <w:t>(</w:t>
+        <w:t xml:space="preserve"> (</w:t>
       </w:r>
       <w:commentRangeStart w:id="3"/>
       <w:r>
@@ -242,10 +248,7 @@
         <w:t>https://github.com/FedericoTartarini/paper-lancet-countdown-europe</w:t>
       </w:r>
       <w:r>
-        <w:t>. To reproduce these results, users should first download the required datasets, then follow the detailed instructions provided in the repository's README file. The documentation includes comprehensive step-by-step guidance for executing the Python code and generating the complete analysis</w:t>
-      </w:r>
-      <w:r>
-        <w:t>.</w:t>
+        <w:t>. To reproduce these results, users should first download the required datasets, then follow the detailed instructions provided in the repository's README file. The documentation includes comprehensive step-by-step guidance for executing the Python code and generating the complete analysis.</w:t>
       </w:r>
     </w:p>
     <w:p>
@@ -319,6 +322,9 @@
       </w:r>
       <w:r>
         <w:instrText xml:space="preserve"> REF _Ref194675242 \h </w:instrText>
+      </w:r>
+      <w:r>
+        <w:instrText xml:space="preserve"> \* MERGEFORMAT </w:instrText>
       </w:r>
       <w:r>
         <w:fldChar w:fldCharType="separate"/>
@@ -360,8 +366,8 @@
           <w:noProof/>
         </w:rPr>
         <w:drawing>
-          <wp:inline distT="0" distB="0" distL="0" distR="0" wp14:anchorId="76123191" wp14:editId="7F06AB7D">
-            <wp:extent cx="5731510" cy="2692400"/>
+          <wp:inline distT="0" distB="0" distL="0" distR="0" wp14:anchorId="76123191" wp14:editId="42E314E1">
+            <wp:extent cx="5731460" cy="2692400"/>
             <wp:effectExtent l="0" t="0" r="0" b="0"/>
             <wp:docPr id="981368779" name="mean_days_of_heatwave.png"/>
             <wp:cNvGraphicFramePr>
@@ -375,7 +381,13 @@
                     <pic:cNvPicPr/>
                   </pic:nvPicPr>
                   <pic:blipFill>
-                    <a:blip r:link="rId12"/>
+                    <a:blip r:embed="rId12" cstate="print">
+                      <a:extLst>
+                        <a:ext uri="{28A0092B-C50C-407E-A947-70E740481C1C}">
+                          <a14:useLocalDpi xmlns:a14="http://schemas.microsoft.com/office/drawing/2010/main" val="0"/>
+                        </a:ext>
+                      </a:extLst>
+                    </a:blip>
                     <a:stretch>
                       <a:fillRect/>
                     </a:stretch>
@@ -383,7 +395,7 @@
                   <pic:spPr>
                     <a:xfrm>
                       <a:off x="0" y="0"/>
-                      <a:ext cx="5731510" cy="2692400"/>
+                      <a:ext cx="5731460" cy="2692400"/>
                     </a:xfrm>
                     <a:prstGeom prst="rect">
                       <a:avLst/>
@@ -443,26 +455,12 @@
         </w:rPr>
       </w:pPr>
       <w:r>
-        <w:rPr>
-          <w:lang w:val="en-GB"/>
-        </w:rPr>
         <w:fldChar w:fldCharType="begin"/>
       </w:r>
       <w:r>
-        <w:rPr>
-          <w:lang w:val="en-GB"/>
-        </w:rPr>
-        <w:instrText xml:space="preserve"> REF _Ref194675242 \h </w:instrText>
-      </w:r>
-      <w:r>
-        <w:rPr>
-          <w:lang w:val="en-GB"/>
-        </w:rPr>
-      </w:r>
-      <w:r>
-        <w:rPr>
-          <w:lang w:val="en-GB"/>
-        </w:rPr>
+        <w:instrText xml:space="preserve"> REF _Ref194675242 \h  \* MERGEFORMAT </w:instrText>
+      </w:r>
+      <w:r>
         <w:fldChar w:fldCharType="separate"/>
       </w:r>
       <w:r>
@@ -475,15 +473,9 @@
         <w:t>1</w:t>
       </w:r>
       <w:r>
-        <w:rPr>
-          <w:lang w:val="en-GB"/>
-        </w:rPr>
         <w:fldChar w:fldCharType="end"/>
       </w:r>
       <w:r>
-        <w:rPr>
-          <w:lang w:val="en-GB"/>
-        </w:rPr>
         <w:t xml:space="preserve"> </w:t>
       </w:r>
       <w:r>
@@ -532,6 +524,12 @@
         <w:rPr>
           <w:lang w:val="en-GB"/>
         </w:rPr>
+        <w:instrText xml:space="preserve"> \* MERGEFORMAT </w:instrText>
+      </w:r>
+      <w:r>
+        <w:rPr>
+          <w:lang w:val="en-GB"/>
+        </w:rPr>
       </w:r>
       <w:r>
         <w:rPr>
@@ -558,13 +556,7 @@
         <w:rPr>
           <w:lang w:val="en-GB"/>
         </w:rPr>
-        <w:t>. To enhance visual clarity, we adjusted the maximum threshold in the colour bar, as some NUTS regions experienced over 60 heatwave days—nearly double the mean value observed during the comparison perio</w:t>
-      </w:r>
-      <w:r>
-        <w:rPr>
-          <w:lang w:val="en-GB"/>
-        </w:rPr>
-        <w:t>d.</w:t>
+        <w:t>. To enhance visual clarity, we adjusted the maximum threshold in the colour bar, as some NUTS regions experienced over 60 heatwave days—nearly double the mean value observed during the comparison period.</w:t>
       </w:r>
     </w:p>
     <w:p>
@@ -574,10 +566,10 @@
         </w:rPr>
         <w:lastRenderedPageBreak/>
         <w:drawing>
-          <wp:inline distT="0" distB="0" distL="0" distR="0" wp14:anchorId="7E83682F" wp14:editId="0816F6F2">
+          <wp:inline distT="0" distB="0" distL="0" distR="0" wp14:anchorId="7E83682F" wp14:editId="08912272">
             <wp:extent cx="5588000" cy="3556000"/>
             <wp:effectExtent l="0" t="0" r="0" b="0"/>
-            <wp:docPr id="1134824981" name="mean_days_of_heatwave_2024.png" descr="A map of europe with red shades&#10;&#10;AI-generated content may be incorrect."/>
+            <wp:docPr id="1134824981" name="mean_days_of_heatwave_2024.png"/>
             <wp:cNvGraphicFramePr>
               <a:graphicFrameLocks xmlns:a="http://schemas.openxmlformats.org/drawingml/2006/main" noChangeAspect="1"/>
             </wp:cNvGraphicFramePr>
@@ -585,11 +577,17 @@
               <a:graphicData uri="http://schemas.openxmlformats.org/drawingml/2006/picture">
                 <pic:pic xmlns:pic="http://schemas.openxmlformats.org/drawingml/2006/picture">
                   <pic:nvPicPr>
-                    <pic:cNvPr id="1134824981" name="mean_days_of_heatwave_2024.png" descr="A map of europe with red shades&#10;&#10;AI-generated content may be incorrect."/>
+                    <pic:cNvPr id="1134824981" name="mean_days_of_heatwave_2024.png"/>
                     <pic:cNvPicPr/>
                   </pic:nvPicPr>
                   <pic:blipFill>
-                    <a:blip r:link="rId13"/>
+                    <a:blip r:embed="rId13" cstate="print">
+                      <a:extLst>
+                        <a:ext uri="{28A0092B-C50C-407E-A947-70E740481C1C}">
+                          <a14:useLocalDpi xmlns:a14="http://schemas.microsoft.com/office/drawing/2010/main" val="0"/>
+                        </a:ext>
+                      </a:extLst>
+                    </a:blip>
                     <a:stretch>
                       <a:fillRect/>
                     </a:stretch>
@@ -683,6 +681,12 @@
         <w:rPr>
           <w:lang w:val="en-GB"/>
         </w:rPr>
+        <w:instrText xml:space="preserve"> \* MERGEFORMAT </w:instrText>
+      </w:r>
+      <w:r>
+        <w:rPr>
+          <w:lang w:val="en-GB"/>
+        </w:rPr>
       </w:r>
       <w:r>
         <w:rPr>
@@ -745,13 +749,19 @@
         <w:rPr>
           <w:lang w:val="en-GB"/>
         </w:rPr>
-        <w:t xml:space="preserve">) - </w:t>
-      </w:r>
-      <w:r>
-        <w:rPr>
-          <w:lang w:val="en-GB"/>
-        </w:rPr>
-        <w:t>surpassing the values recorded in all previous years since 2000. The corresponding annual totals of heatwave person-days are shown in</w:t>
+        <w:t xml:space="preserve">) - surpassing the values recorded in all previous years since </w:t>
+      </w:r>
+      <w:r>
+        <w:rPr>
+          <w:lang w:val="en-GB"/>
+        </w:rPr>
+        <w:t>1991</w:t>
+      </w:r>
+      <w:r>
+        <w:rPr>
+          <w:lang w:val="en-GB"/>
+        </w:rPr>
+        <w:t>. The corresponding annual totals of heatwave person-days are shown in</w:t>
       </w:r>
       <w:r>
         <w:rPr>
@@ -770,6 +780,12 @@
           <w:lang w:val="en-GB"/>
         </w:rPr>
         <w:instrText xml:space="preserve"> REF _Ref194679538 \h </w:instrText>
+      </w:r>
+      <w:r>
+        <w:rPr>
+          <w:lang w:val="en-GB"/>
+        </w:rPr>
+        <w:instrText xml:space="preserve"> \* MERGEFORMAT </w:instrText>
       </w:r>
       <w:r>
         <w:rPr>
@@ -819,10 +835,10 @@
           <w:noProof/>
         </w:rPr>
         <w:drawing>
-          <wp:inline distT="0" distB="0" distL="0" distR="0" wp14:anchorId="7416CD93" wp14:editId="1D323154">
-            <wp:extent cx="5731510" cy="3208020"/>
+          <wp:inline distT="0" distB="0" distL="0" distR="0" wp14:anchorId="7416CD93" wp14:editId="7DC2D7F3">
+            <wp:extent cx="5731053" cy="3208020"/>
             <wp:effectExtent l="0" t="0" r="0" b="5080"/>
-            <wp:docPr id="2075434737" name="total exposure to change.png" descr="A graph of numbers and a number of years&#10;&#10;AI-generated content may be incorrect."/>
+            <wp:docPr id="2075434737" name="total exposure to change.png"/>
             <wp:cNvGraphicFramePr>
               <a:graphicFrameLocks xmlns:a="http://schemas.openxmlformats.org/drawingml/2006/main" noChangeAspect="1"/>
             </wp:cNvGraphicFramePr>
@@ -830,11 +846,17 @@
               <a:graphicData uri="http://schemas.openxmlformats.org/drawingml/2006/picture">
                 <pic:pic xmlns:pic="http://schemas.openxmlformats.org/drawingml/2006/picture">
                   <pic:nvPicPr>
-                    <pic:cNvPr id="2075434737" name="total exposure to change.png" descr="A graph of numbers and a number of years&#10;&#10;AI-generated content may be incorrect."/>
+                    <pic:cNvPr id="2075434737" name="total exposure to change.png"/>
                     <pic:cNvPicPr/>
                   </pic:nvPicPr>
                   <pic:blipFill>
-                    <a:blip r:link="rId14"/>
+                    <a:blip r:embed="rId14" cstate="print">
+                      <a:extLst>
+                        <a:ext uri="{28A0092B-C50C-407E-A947-70E740481C1C}">
+                          <a14:useLocalDpi xmlns:a14="http://schemas.microsoft.com/office/drawing/2010/main" val="0"/>
+                        </a:ext>
+                      </a:extLst>
+                    </a:blip>
                     <a:stretch>
                       <a:fillRect/>
                     </a:stretch>
@@ -842,7 +864,7 @@
                   <pic:spPr>
                     <a:xfrm>
                       <a:off x="0" y="0"/>
-                      <a:ext cx="5731510" cy="3208020"/>
+                      <a:ext cx="5731053" cy="3208020"/>
                     </a:xfrm>
                     <a:prstGeom prst="rect">
                       <a:avLst/>
@@ -889,31 +911,37 @@
         <w:t xml:space="preserve">Excess </w:t>
       </w:r>
       <w:r>
-        <w:t>Heatwaves</w:t>
-      </w:r>
-      <w:r>
-        <w:t xml:space="preserve"> Person-Days</w:t>
-      </w:r>
-      <w:r>
-        <w:t xml:space="preserve"> (Relative To </w:t>
-      </w:r>
-      <w:r>
-        <w:t>1991-2000</w:t>
-      </w:r>
-      <w:r>
-        <w:t xml:space="preserve"> Baseline) </w:t>
+        <w:t>Heatwaves Person-Days (Relative To 1991-2000 Baseline</w:t>
+      </w:r>
+      <w:r>
+        <w:t xml:space="preserve"> – </w:t>
+      </w:r>
+      <w:r>
+        <w:t>L</w:t>
+      </w:r>
+      <w:r>
+        <w:t xml:space="preserve">ight </w:t>
+      </w:r>
+      <w:r>
+        <w:t>B</w:t>
+      </w:r>
+      <w:r>
+        <w:t>lue</w:t>
+      </w:r>
+      <w:r>
+        <w:t xml:space="preserve"> B</w:t>
+      </w:r>
+      <w:r>
+        <w:t>ars</w:t>
+      </w:r>
+      <w:r>
+        <w:t xml:space="preserve">) </w:t>
       </w:r>
       <w:r>
         <w:t>for</w:t>
       </w:r>
       <w:r>
-        <w:t xml:space="preserve"> Infants and </w:t>
-      </w:r>
-      <w:r>
-        <w:t>Over 65</w:t>
-      </w:r>
-      <w:r>
-        <w:t>.</w:t>
+        <w:t xml:space="preserve"> Infants and Over 65.</w:t>
       </w:r>
     </w:p>
     <w:p>
@@ -927,10 +955,10 @@
         </w:rPr>
         <w:lastRenderedPageBreak/>
         <w:drawing>
-          <wp:inline distT="0" distB="0" distL="0" distR="0" wp14:anchorId="0277BE9D" wp14:editId="3174B6AC">
-            <wp:extent cx="5731510" cy="3208020"/>
+          <wp:inline distT="0" distB="0" distL="0" distR="0" wp14:anchorId="0277BE9D" wp14:editId="70801C19">
+            <wp:extent cx="5731053" cy="3208020"/>
             <wp:effectExtent l="0" t="0" r="0" b="5080"/>
-            <wp:docPr id="401817697" name="Picture 4" descr="A graph of growth in years&#10;&#10;AI-generated content may be incorrect."/>
+            <wp:docPr id="401817697" name="Picture 4"/>
             <wp:cNvGraphicFramePr>
               <a:graphicFrameLocks xmlns:a="http://schemas.openxmlformats.org/drawingml/2006/main" noChangeAspect="1"/>
             </wp:cNvGraphicFramePr>
@@ -938,7 +966,7 @@
               <a:graphicData uri="http://schemas.openxmlformats.org/drawingml/2006/picture">
                 <pic:pic xmlns:pic="http://schemas.openxmlformats.org/drawingml/2006/picture">
                   <pic:nvPicPr>
-                    <pic:cNvPr id="401817697" name="Picture 4" descr="A graph of growth in years&#10;&#10;AI-generated content may be incorrect."/>
+                    <pic:cNvPr id="401817697" name="Picture 4"/>
                     <pic:cNvPicPr/>
                   </pic:nvPicPr>
                   <pic:blipFill>
@@ -956,7 +984,7 @@
                   <pic:spPr>
                     <a:xfrm>
                       <a:off x="0" y="0"/>
-                      <a:ext cx="5731510" cy="3208020"/>
+                      <a:ext cx="5731053" cy="3208020"/>
                     </a:xfrm>
                     <a:prstGeom prst="rect">
                       <a:avLst/>
@@ -997,22 +1025,19 @@
       </w:r>
       <w:bookmarkEnd w:id="7"/>
       <w:r>
-        <w:t xml:space="preserve">: Total </w:t>
-      </w:r>
-      <w:r>
-        <w:t xml:space="preserve">Heatwaves Person-Days (Relative To 1991-2000 Baseline) </w:t>
+        <w:t xml:space="preserve">: Total Heatwaves Person-Days (Relative To 1991-2000 </w:t>
+      </w:r>
+      <w:r>
+        <w:t>Baseline – Light Blue Bars</w:t>
+      </w:r>
+      <w:r>
+        <w:t xml:space="preserve">) </w:t>
       </w:r>
       <w:r>
         <w:t>for</w:t>
       </w:r>
       <w:r>
-        <w:t xml:space="preserve"> Infants </w:t>
-      </w:r>
-      <w:r>
-        <w:t>and</w:t>
-      </w:r>
-      <w:r>
-        <w:t xml:space="preserve"> Over 65.</w:t>
+        <w:t xml:space="preserve"> Infants and Over 65.</w:t>
       </w:r>
     </w:p>
     <w:p>
@@ -1055,6 +1080,12 @@
         <w:rPr>
           <w:lang w:val="en-GB"/>
         </w:rPr>
+        <w:instrText xml:space="preserve"> \* MERGEFORMAT </w:instrText>
+      </w:r>
+      <w:r>
+        <w:rPr>
+          <w:lang w:val="en-GB"/>
+        </w:rPr>
       </w:r>
       <w:r>
         <w:rPr>
@@ -1106,6 +1137,12 @@
           <w:lang w:val="en-GB"/>
         </w:rPr>
         <w:instrText xml:space="preserve"> REF _Ref194680319 \h </w:instrText>
+      </w:r>
+      <w:r>
+        <w:rPr>
+          <w:lang w:val="en-GB"/>
+        </w:rPr>
+        <w:instrText xml:space="preserve"> \* MERGEFORMAT </w:instrText>
       </w:r>
       <w:r>
         <w:rPr>
@@ -1174,10 +1211,10 @@
           <w:lang w:val="en-GB"/>
         </w:rPr>
         <w:drawing>
-          <wp:inline distT="0" distB="0" distL="0" distR="0" wp14:anchorId="06BC9905" wp14:editId="1050BAE3">
-            <wp:extent cx="5731510" cy="3258820"/>
-            <wp:effectExtent l="0" t="0" r="0" b="5080"/>
-            <wp:docPr id="1349099259" name="average_exposure_overall.png" descr="A graph with different colored lines&#10;&#10;AI-generated content may be incorrect."/>
+          <wp:inline distT="0" distB="0" distL="0" distR="0" wp14:anchorId="06BC9905" wp14:editId="57218BBB">
+            <wp:extent cx="5731510" cy="3258640"/>
+            <wp:effectExtent l="0" t="0" r="0" b="5715"/>
+            <wp:docPr id="1349099259" name="average_exposure_overall.png"/>
             <wp:cNvGraphicFramePr>
               <a:graphicFrameLocks xmlns:a="http://schemas.openxmlformats.org/drawingml/2006/main" noChangeAspect="1"/>
             </wp:cNvGraphicFramePr>
@@ -1185,11 +1222,17 @@
               <a:graphicData uri="http://schemas.openxmlformats.org/drawingml/2006/picture">
                 <pic:pic xmlns:pic="http://schemas.openxmlformats.org/drawingml/2006/picture">
                   <pic:nvPicPr>
-                    <pic:cNvPr id="1349099259" name="average_exposure_overall.png" descr="A graph with different colored lines&#10;&#10;AI-generated content may be incorrect."/>
+                    <pic:cNvPr id="1349099259" name="average_exposure_overall.png"/>
                     <pic:cNvPicPr/>
                   </pic:nvPicPr>
                   <pic:blipFill>
-                    <a:blip r:link="rId16"/>
+                    <a:blip r:embed="rId16" cstate="print">
+                      <a:extLst>
+                        <a:ext uri="{28A0092B-C50C-407E-A947-70E740481C1C}">
+                          <a14:useLocalDpi xmlns:a14="http://schemas.microsoft.com/office/drawing/2010/main" val="0"/>
+                        </a:ext>
+                      </a:extLst>
+                    </a:blip>
                     <a:stretch>
                       <a:fillRect/>
                     </a:stretch>
@@ -1197,7 +1240,7 @@
                   <pic:spPr>
                     <a:xfrm>
                       <a:off x="0" y="0"/>
-                      <a:ext cx="5731510" cy="3258820"/>
+                      <a:ext cx="5731510" cy="3258640"/>
                     </a:xfrm>
                     <a:prstGeom prst="rect">
                       <a:avLst/>
@@ -1250,7 +1293,6 @@
     <w:p>
       <w:pPr>
         <w:rPr>
-          <w:highlight w:val="yellow"/>
           <w:lang w:val="en-GB"/>
         </w:rPr>
       </w:pPr>
@@ -1265,6 +1307,12 @@
           <w:lang w:val="en-GB"/>
         </w:rPr>
         <w:instrText xml:space="preserve"> REF _Ref194680319 \h </w:instrText>
+      </w:r>
+      <w:r>
+        <w:rPr>
+          <w:lang w:val="en-GB"/>
+        </w:rPr>
+        <w:instrText xml:space="preserve"> \* MERGEFORMAT </w:instrText>
       </w:r>
       <w:r>
         <w:rPr>
@@ -1328,8 +1376,8 @@
           <w:lang w:val="en-GB"/>
         </w:rPr>
         <w:drawing>
-          <wp:inline distT="0" distB="0" distL="0" distR="0" wp14:anchorId="7DFDD19D" wp14:editId="182A2327">
-            <wp:extent cx="5731510" cy="4053205"/>
+          <wp:inline distT="0" distB="0" distL="0" distR="0" wp14:anchorId="7DFDD19D" wp14:editId="2A8DEC64">
+            <wp:extent cx="5731510" cy="4053159"/>
             <wp:effectExtent l="0" t="0" r="0" b="0"/>
             <wp:docPr id="1501988813" name="Picture 4"/>
             <wp:cNvGraphicFramePr>
@@ -1339,7 +1387,7 @@
               <a:graphicData uri="http://schemas.openxmlformats.org/drawingml/2006/picture">
                 <pic:pic xmlns:pic="http://schemas.openxmlformats.org/drawingml/2006/picture">
                   <pic:nvPicPr>
-                    <pic:cNvPr id="1501988813" name="Picture 1501988813"/>
+                    <pic:cNvPr id="1501988813" name="Picture 4"/>
                     <pic:cNvPicPr/>
                   </pic:nvPicPr>
                   <pic:blipFill>
@@ -1351,7 +1399,7 @@
                   <pic:spPr>
                     <a:xfrm>
                       <a:off x="0" y="0"/>
-                      <a:ext cx="5731510" cy="4053205"/>
+                      <a:ext cx="5731510" cy="4053159"/>
                     </a:xfrm>
                     <a:prstGeom prst="rect">
                       <a:avLst/>
@@ -1367,9 +1415,6 @@
     <w:p>
       <w:pPr>
         <w:pStyle w:val="Caption"/>
-        <w:rPr>
-          <w:highlight w:val="yellow"/>
-        </w:rPr>
       </w:pPr>
       <w:bookmarkStart w:id="9" w:name="_Ref194681468"/>
       <w:r>
@@ -1401,7 +1446,6 @@
     <w:p>
       <w:pPr>
         <w:rPr>
-          <w:highlight w:val="yellow"/>
           <w:lang w:val="en-GB"/>
         </w:rPr>
       </w:pPr>
@@ -1409,16 +1453,373 @@
     <w:p>
       <w:pPr>
         <w:rPr>
-          <w:highlight w:val="yellow"/>
+          <w:lang w:val="en-GB"/>
+        </w:rPr>
+      </w:pPr>
+      <w:r>
+        <w:rPr>
+          <w:lang w:val="en-GB"/>
+        </w:rPr>
+        <w:t xml:space="preserve">The change in heatwave exposures </w:t>
+      </w:r>
+      <w:r>
+        <w:rPr>
+          <w:lang w:val="en-GB"/>
+        </w:rPr>
+        <w:t xml:space="preserve">from 1991-2000 to 2015-2024 </w:t>
+      </w:r>
+      <w:r>
+        <w:rPr>
+          <w:lang w:val="en-GB"/>
+        </w:rPr>
+        <w:t xml:space="preserve">of </w:t>
+      </w:r>
+      <w:r>
+        <w:rPr>
+          <w:lang w:val="en-GB"/>
+        </w:rPr>
+        <w:t>over 65 and infants by grid cell</w:t>
+      </w:r>
+      <w:r>
+        <w:rPr>
+          <w:lang w:val="en-GB"/>
+        </w:rPr>
+        <w:t xml:space="preserve"> </w:t>
+      </w:r>
+      <w:r>
+        <w:rPr>
+          <w:lang w:val="en-GB"/>
+        </w:rPr>
+        <w:t xml:space="preserve">is shown in </w:t>
+      </w:r>
+      <w:r>
+        <w:rPr>
+          <w:lang w:val="en-GB"/>
+        </w:rPr>
+        <w:fldChar w:fldCharType="begin"/>
+      </w:r>
+      <w:r>
+        <w:rPr>
+          <w:lang w:val="en-GB"/>
+        </w:rPr>
+        <w:instrText xml:space="preserve"> REF _Ref195188699 \h </w:instrText>
+      </w:r>
+      <w:r>
+        <w:rPr>
+          <w:lang w:val="en-GB"/>
+        </w:rPr>
+      </w:r>
+      <w:r>
+        <w:rPr>
+          <w:lang w:val="en-GB"/>
+        </w:rPr>
+        <w:fldChar w:fldCharType="separate"/>
+      </w:r>
+      <w:r>
+        <w:t xml:space="preserve">Figure </w:t>
+      </w:r>
+      <w:r>
+        <w:rPr>
+          <w:noProof/>
+        </w:rPr>
+        <w:t>7</w:t>
+      </w:r>
+      <w:r>
+        <w:rPr>
+          <w:lang w:val="en-GB"/>
+        </w:rPr>
+        <w:fldChar w:fldCharType="end"/>
+      </w:r>
+      <w:r>
+        <w:rPr>
+          <w:lang w:val="en-GB"/>
+        </w:rPr>
+        <w:t xml:space="preserve"> and </w:t>
+      </w:r>
+      <w:r>
+        <w:rPr>
+          <w:lang w:val="en-GB"/>
+        </w:rPr>
+        <w:fldChar w:fldCharType="begin"/>
+      </w:r>
+      <w:r>
+        <w:rPr>
+          <w:lang w:val="en-GB"/>
+        </w:rPr>
+        <w:instrText xml:space="preserve"> REF _Ref195188702 \h </w:instrText>
+      </w:r>
+      <w:r>
+        <w:rPr>
+          <w:lang w:val="en-GB"/>
+        </w:rPr>
+      </w:r>
+      <w:r>
+        <w:rPr>
+          <w:lang w:val="en-GB"/>
+        </w:rPr>
+        <w:fldChar w:fldCharType="separate"/>
+      </w:r>
+      <w:r>
+        <w:t xml:space="preserve">Figure </w:t>
+      </w:r>
+      <w:r>
+        <w:rPr>
+          <w:noProof/>
+        </w:rPr>
+        <w:t>8</w:t>
+      </w:r>
+      <w:r>
+        <w:rPr>
+          <w:lang w:val="en-GB"/>
+        </w:rPr>
+        <w:fldChar w:fldCharType="end"/>
+      </w:r>
+      <w:r>
+        <w:rPr>
+          <w:lang w:val="en-GB"/>
+        </w:rPr>
+        <w:t>, respectively.</w:t>
+      </w:r>
+    </w:p>
+    <w:p>
+      <w:pPr>
+        <w:keepNext/>
+      </w:pPr>
+      <w:r>
+        <w:rPr>
+          <w:noProof/>
+          <w:lang w:val="en-GB"/>
+        </w:rPr>
+        <w:lastRenderedPageBreak/>
+        <w:drawing>
+          <wp:inline distT="0" distB="0" distL="0" distR="0" wp14:anchorId="44974F20" wp14:editId="7815CC74">
+            <wp:extent cx="5731510" cy="3364408"/>
+            <wp:effectExtent l="0" t="0" r="0" b="1270"/>
+            <wp:docPr id="340195996" name="Picture 5"/>
+            <wp:cNvGraphicFramePr>
+              <a:graphicFrameLocks xmlns:a="http://schemas.openxmlformats.org/drawingml/2006/main" noChangeAspect="1"/>
+            </wp:cNvGraphicFramePr>
+            <a:graphic xmlns:a="http://schemas.openxmlformats.org/drawingml/2006/main">
+              <a:graphicData uri="http://schemas.openxmlformats.org/drawingml/2006/picture">
+                <pic:pic xmlns:pic="http://schemas.openxmlformats.org/drawingml/2006/picture">
+                  <pic:nvPicPr>
+                    <pic:cNvPr id="340195996" name="Picture 5"/>
+                    <pic:cNvPicPr/>
+                  </pic:nvPicPr>
+                  <pic:blipFill>
+                    <a:blip r:embed="rId18" cstate="print">
+                      <a:extLst>
+                        <a:ext uri="{28A0092B-C50C-407E-A947-70E740481C1C}">
+                          <a14:useLocalDpi xmlns:a14="http://schemas.microsoft.com/office/drawing/2010/main" val="0"/>
+                        </a:ext>
+                      </a:extLst>
+                    </a:blip>
+                    <a:stretch>
+                      <a:fillRect/>
+                    </a:stretch>
+                  </pic:blipFill>
+                  <pic:spPr>
+                    <a:xfrm>
+                      <a:off x="0" y="0"/>
+                      <a:ext cx="5731510" cy="3364408"/>
+                    </a:xfrm>
+                    <a:prstGeom prst="rect">
+                      <a:avLst/>
+                    </a:prstGeom>
+                  </pic:spPr>
+                </pic:pic>
+              </a:graphicData>
+            </a:graphic>
+          </wp:inline>
+        </w:drawing>
+      </w:r>
+    </w:p>
+    <w:p>
+      <w:pPr>
+        <w:pStyle w:val="Caption"/>
+      </w:pPr>
+      <w:bookmarkStart w:id="10" w:name="_Ref195188699"/>
+      <w:r>
+        <w:t xml:space="preserve">Figure </w:t>
+      </w:r>
+      <w:r>
+        <w:fldChar w:fldCharType="begin"/>
+      </w:r>
+      <w:r>
+        <w:instrText xml:space="preserve"> SEQ Figure \* ARABIC </w:instrText>
+      </w:r>
+      <w:r>
+        <w:fldChar w:fldCharType="separate"/>
+      </w:r>
+      <w:r>
+        <w:rPr>
+          <w:noProof/>
+        </w:rPr>
+        <w:t>7</w:t>
+      </w:r>
+      <w:r>
+        <w:fldChar w:fldCharType="end"/>
+      </w:r>
+      <w:bookmarkEnd w:id="10"/>
+      <w:r>
+        <w:t>: C</w:t>
+      </w:r>
+      <w:r>
+        <w:t xml:space="preserve">hange </w:t>
+      </w:r>
+      <w:r>
+        <w:t>in Heatwave Exposures</w:t>
+      </w:r>
+      <w:r>
+        <w:t xml:space="preserve"> of Over 65</w:t>
+      </w:r>
+      <w:r>
+        <w:t xml:space="preserve"> </w:t>
+      </w:r>
+      <w:r>
+        <w:t>from the Baseline Period</w:t>
+      </w:r>
+      <w:r>
+        <w:t xml:space="preserve"> </w:t>
+      </w:r>
+      <w:r>
+        <w:t>(</w:t>
+      </w:r>
+      <w:r>
+        <w:t>1991-2000</w:t>
+      </w:r>
+      <w:r>
+        <w:t>)</w:t>
+      </w:r>
+      <w:r>
+        <w:t xml:space="preserve"> </w:t>
+      </w:r>
+      <w:r>
+        <w:t>to the Last Decade</w:t>
+      </w:r>
+      <w:r>
+        <w:t xml:space="preserve"> </w:t>
+      </w:r>
+      <w:r>
+        <w:t>(</w:t>
+      </w:r>
+      <w:r>
+        <w:t>2015-2024</w:t>
+      </w:r>
+      <w:r>
+        <w:t>) by Grid Cell.</w:t>
+      </w:r>
+    </w:p>
+    <w:p>
+      <w:pPr>
+        <w:keepNext/>
+      </w:pPr>
+      <w:r>
+        <w:rPr>
+          <w:noProof/>
+          <w:lang w:val="en-GB"/>
+        </w:rPr>
+        <w:drawing>
+          <wp:inline distT="0" distB="0" distL="0" distR="0" wp14:anchorId="45FCADA5" wp14:editId="4EDC471D">
+            <wp:extent cx="5731510" cy="3364408"/>
+            <wp:effectExtent l="0" t="0" r="0" b="1270"/>
+            <wp:docPr id="1491198296" name="Picture 4"/>
+            <wp:cNvGraphicFramePr>
+              <a:graphicFrameLocks xmlns:a="http://schemas.openxmlformats.org/drawingml/2006/main" noChangeAspect="1"/>
+            </wp:cNvGraphicFramePr>
+            <a:graphic xmlns:a="http://schemas.openxmlformats.org/drawingml/2006/main">
+              <a:graphicData uri="http://schemas.openxmlformats.org/drawingml/2006/picture">
+                <pic:pic xmlns:pic="http://schemas.openxmlformats.org/drawingml/2006/picture">
+                  <pic:nvPicPr>
+                    <pic:cNvPr id="1491198296" name="Picture 4"/>
+                    <pic:cNvPicPr/>
+                  </pic:nvPicPr>
+                  <pic:blipFill>
+                    <a:blip r:embed="rId19" cstate="print">
+                      <a:extLst>
+                        <a:ext uri="{28A0092B-C50C-407E-A947-70E740481C1C}">
+                          <a14:useLocalDpi xmlns:a14="http://schemas.microsoft.com/office/drawing/2010/main" val="0"/>
+                        </a:ext>
+                      </a:extLst>
+                    </a:blip>
+                    <a:stretch>
+                      <a:fillRect/>
+                    </a:stretch>
+                  </pic:blipFill>
+                  <pic:spPr>
+                    <a:xfrm>
+                      <a:off x="0" y="0"/>
+                      <a:ext cx="5731510" cy="3364408"/>
+                    </a:xfrm>
+                    <a:prstGeom prst="rect">
+                      <a:avLst/>
+                    </a:prstGeom>
+                  </pic:spPr>
+                </pic:pic>
+              </a:graphicData>
+            </a:graphic>
+          </wp:inline>
+        </w:drawing>
+      </w:r>
+    </w:p>
+    <w:p>
+      <w:pPr>
+        <w:pStyle w:val="Caption"/>
+        <w:jc w:val="left"/>
+      </w:pPr>
+      <w:bookmarkStart w:id="11" w:name="_Ref195188702"/>
+      <w:r>
+        <w:t xml:space="preserve">Figure </w:t>
+      </w:r>
+      <w:r>
+        <w:fldChar w:fldCharType="begin"/>
+      </w:r>
+      <w:r>
+        <w:instrText xml:space="preserve"> SEQ Figure \* ARABIC </w:instrText>
+      </w:r>
+      <w:r>
+        <w:fldChar w:fldCharType="separate"/>
+      </w:r>
+      <w:r>
+        <w:rPr>
+          <w:noProof/>
+        </w:rPr>
+        <w:t>8</w:t>
+      </w:r>
+      <w:r>
+        <w:fldChar w:fldCharType="end"/>
+      </w:r>
+      <w:bookmarkEnd w:id="11"/>
+      <w:r>
+        <w:t xml:space="preserve">: </w:t>
+      </w:r>
+      <w:r>
+        <w:t xml:space="preserve">Change in Heatwave Exposures of </w:t>
+      </w:r>
+      <w:r>
+        <w:t>Infants</w:t>
+      </w:r>
+      <w:r>
+        <w:t xml:space="preserve"> from the Baseline Period (1991-2000) to the Last Decade (2015-2024) </w:t>
+      </w:r>
+      <w:r>
+        <w:t>b</w:t>
+      </w:r>
+      <w:r>
+        <w:t>y Grid Cell.</w:t>
+      </w:r>
+    </w:p>
+    <w:p>
+      <w:pPr>
+        <w:rPr>
           <w:lang w:val="en-GB"/>
         </w:rPr>
       </w:pPr>
     </w:p>
     <w:sectPr>
-      <w:headerReference w:type="even" r:id="rId18"/>
-      <w:headerReference w:type="default" r:id="rId19"/>
-      <w:footerReference w:type="default" r:id="rId20"/>
-      <w:headerReference w:type="first" r:id="rId21"/>
+      <w:headerReference w:type="even" r:id="rId20"/>
+      <w:footerReference w:type="default" r:id="rId21"/>
+      <w:headerReference w:type="first" r:id="rId22"/>
       <w:pgSz w:w="11906" w:h="16838"/>
       <w:pgMar w:top="1440" w:right="1440" w:bottom="1440" w:left="1440" w:header="708" w:footer="708" w:gutter="0"/>
       <w:cols w:space="708"/>
@@ -1753,136 +2154,6 @@
       <mc:AlternateContent>
         <mc:Choice Requires="wps">
           <w:drawing>
-            <wp:anchor distT="0" distB="0" distL="0" distR="0" simplePos="0" relativeHeight="251658242" behindDoc="0" locked="0" layoutInCell="1" allowOverlap="1" wp14:anchorId="74C5778C" wp14:editId="5AF50FC5">
-              <wp:simplePos x="0" y="0"/>
-              <wp:positionH relativeFrom="page">
-                <wp:align>right</wp:align>
-              </wp:positionH>
-              <wp:positionV relativeFrom="page">
-                <wp:align>top</wp:align>
-              </wp:positionV>
-              <wp:extent cx="1015365" cy="324485"/>
-              <wp:effectExtent l="0" t="0" r="0" b="5715"/>
-              <wp:wrapNone/>
-              <wp:docPr id="1057242409" name="Textruta 3" descr="Begränsad delning">
-                <a:extLst xmlns:a="http://schemas.openxmlformats.org/drawingml/2006/main">
-                  <a:ext uri="{5AE41FA2-C0FF-4470-9BD4-5FADCA87CBE2}">
-                    <aclsh:classification xmlns:aclsh="http://schemas.microsoft.com/office/drawing/2020/classificationShape" classificationOutcomeType="hdr"/>
-                  </a:ext>
-                </a:extLst>
-              </wp:docPr>
-              <wp:cNvGraphicFramePr/>
-              <a:graphic xmlns:a="http://schemas.openxmlformats.org/drawingml/2006/main">
-                <a:graphicData uri="http://schemas.microsoft.com/office/word/2010/wordprocessingShape">
-                  <wps:wsp>
-                    <wps:cNvSpPr txBox="1"/>
-                    <wps:spPr>
-                      <a:xfrm>
-                        <a:off x="0" y="0"/>
-                        <a:ext cx="1015365" cy="324485"/>
-                      </a:xfrm>
-                      <a:prstGeom prst="rect">
-                        <a:avLst/>
-                      </a:prstGeom>
-                      <a:noFill/>
-                      <a:ln>
-                        <a:noFill/>
-                      </a:ln>
-                    </wps:spPr>
-                    <wps:txbx>
-                      <w:txbxContent>
-                        <w:p>
-                          <w:pPr>
-                            <w:spacing w:after="0"/>
-                            <w:rPr>
-                              <w:rFonts w:ascii="Calibri" w:eastAsia="Calibri" w:hAnsi="Calibri" w:cs="Calibri"/>
-                              <w:noProof/>
-                              <w:color w:val="000000"/>
-                              <w:sz w:val="16"/>
-                              <w:szCs w:val="16"/>
-                            </w:rPr>
-                          </w:pPr>
-                          <w:r>
-                            <w:rPr>
-                              <w:rFonts w:ascii="Calibri" w:eastAsia="Calibri" w:hAnsi="Calibri" w:cs="Calibri"/>
-                              <w:noProof/>
-                              <w:color w:val="000000"/>
-                              <w:sz w:val="16"/>
-                              <w:szCs w:val="16"/>
-                            </w:rPr>
-                            <w:t>Begränsad delning</w:t>
-                          </w:r>
-                        </w:p>
-                      </w:txbxContent>
-                    </wps:txbx>
-                    <wps:bodyPr rot="0" spcFirstLastPara="0" vertOverflow="overflow" horzOverflow="overflow" vert="horz" wrap="none" lIns="0" tIns="190500" rIns="254000" bIns="0" numCol="1" spcCol="0" rtlCol="0" fromWordArt="0" anchor="t" anchorCtr="0" forceAA="0" compatLnSpc="1">
-                      <a:prstTxWarp prst="textNoShape">
-                        <a:avLst/>
-                      </a:prstTxWarp>
-                      <a:spAutoFit/>
-                    </wps:bodyPr>
-                  </wps:wsp>
-                </a:graphicData>
-              </a:graphic>
-            </wp:anchor>
-          </w:drawing>
-        </mc:Choice>
-        <mc:Fallback>
-          <w:pict>
-            <v:shapetype w14:anchorId="74C5778C" id="_x0000_t202" coordsize="21600,21600" o:spt="202" path="m,l,21600r21600,l21600,xe">
-              <v:stroke joinstyle="miter"/>
-              <v:path gradientshapeok="t" o:connecttype="rect"/>
-            </v:shapetype>
-            <v:shape id="Textruta 3" o:spid="_x0000_s1027" type="#_x0000_t202" alt="Begränsad delning" style="position:absolute;margin-left:28.75pt;margin-top:0;width:79.95pt;height:25.55pt;z-index:251658242;visibility:visible;mso-wrap-style:none;mso-wrap-distance-left:0;mso-wrap-distance-top:0;mso-wrap-distance-right:0;mso-wrap-distance-bottom:0;mso-position-horizontal:right;mso-position-horizontal-relative:page;mso-position-vertical:top;mso-position-vertical-relative:page;v-text-anchor:top" o:gfxdata="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" filled="f" stroked="f">
-              <v:textbox style="mso-fit-shape-to-text:t" inset="0,15pt,20pt,0">
-                <w:txbxContent>
-                  <w:p>
-                    <w:pPr>
-                      <w:spacing w:after="0"/>
-                      <w:rPr>
-                        <w:rFonts w:ascii="Calibri" w:eastAsia="Calibri" w:hAnsi="Calibri" w:cs="Calibri"/>
-                        <w:noProof/>
-                        <w:color w:val="000000"/>
-                        <w:sz w:val="16"/>
-                        <w:szCs w:val="16"/>
-                      </w:rPr>
-                    </w:pPr>
-                    <w:r>
-                      <w:rPr>
-                        <w:rFonts w:ascii="Calibri" w:eastAsia="Calibri" w:hAnsi="Calibri" w:cs="Calibri"/>
-                        <w:noProof/>
-                        <w:color w:val="000000"/>
-                        <w:sz w:val="16"/>
-                        <w:szCs w:val="16"/>
-                      </w:rPr>
-                      <w:t>Begränsad delning</w:t>
-                    </w:r>
-                  </w:p>
-                </w:txbxContent>
-              </v:textbox>
-              <w10:wrap anchorx="page" anchory="page"/>
-            </v:shape>
-          </w:pict>
-        </mc:Fallback>
-      </mc:AlternateContent>
-    </w:r>
-  </w:p>
-</w:hdr>
-</file>
-
-<file path=word/header3.xml><?xml version="1.0" encoding="utf-8"?>
-<w:hdr xmlns:wpc="http://schemas.microsoft.com/office/word/2010/wordprocessingCanvas" xmlns:cx="http://schemas.microsoft.com/office/drawing/2014/chartex" xmlns:cx1="http://schemas.microsoft.com/office/drawing/2015/9/8/chartex" xmlns:cx2="http://schemas.microsoft.com/office/drawing/2015/10/21/chartex" xmlns:cx3="http://schemas.microsoft.com/office/drawing/2016/5/9/chartex" xmlns:cx4="http://schemas.microsoft.com/office/drawing/2016/5/10/chartex" xmlns:cx5="http://schemas.microsoft.com/office/drawing/2016/5/11/chartex" xmlns:cx6="http://schemas.microsoft.com/office/drawing/2016/5/12/chartex" xmlns:cx7="http://schemas.microsoft.com/office/drawing/2016/5/13/chartex" xmlns:cx8="http://schemas.microsoft.com/office/drawing/2016/5/14/chartex" xmlns:mc="http://schemas.openxmlformats.org/markup-compatibility/2006" xmlns:aink="http://schemas.microsoft.com/office/drawing/2016/ink" xmlns:am3d="http://schemas.microsoft.com/office/drawing/2017/model3d" xmlns:o="urn:schemas-microsoft-com:office:office" xmlns:oel="http://schemas.microsoft.com/office/2019/extlst" xmlns:r="http://schemas.openxmlformats.org/officeDocument/2006/relationships" xmlns:m="http://schemas.openxmlformats.org/officeDocument/2006/math" xmlns:v="urn:schemas-microsoft-com:vml" xmlns:wp14="http://schemas.microsoft.com/office/word/2010/wordprocessingDrawing" xmlns:wp="http://schemas.openxmlformats.org/drawingml/2006/wordprocessingDrawing" xmlns:w10="urn:schemas-microsoft-com:office:word" xmlns:w="http://schemas.openxmlformats.org/wordprocessingml/2006/main" xmlns:w14="http://schemas.microsoft.com/office/word/2010/wordml" xmlns:w15="http://schemas.microsoft.com/office/word/2012/wordml" xmlns:w16cex="http://schemas.microsoft.com/office/word/2018/wordml/cex" xmlns:w16cid="http://schemas.microsoft.com/office/word/2016/wordml/cid" xmlns:w16="http://schemas.microsoft.com/office/word/2018/wordml" xmlns:w16du="http://schemas.microsoft.com/office/word/2023/wordml/word16du" xmlns:w16sdtdh="http://schemas.microsoft.com/office/word/2020/wordml/sdtdatahash" xmlns:w16sdtfl="http://schemas.microsoft.com/office/word/2024/wordml/sdtformatlock" xmlns:w16se="http://schemas.microsoft.com/office/word/2015/wordml/symex" xmlns:wpg="http://schemas.microsoft.com/office/word/2010/wordprocessingGroup" xmlns:wpi="http://schemas.microsoft.com/office/word/2010/wordprocessingInk" xmlns:wne="http://schemas.microsoft.com/office/word/2006/wordml" xmlns:wps="http://schemas.microsoft.com/office/word/2010/wordprocessingShape" mc:Ignorable="w14 w15 w16se w16cid w16 w16cex w16sdtdh w16sdtfl w16du wp14">
-  <w:p>
-    <w:pPr>
-      <w:pStyle w:val="Header"/>
-    </w:pPr>
-    <w:r>
-      <w:rPr>
-        <w:noProof/>
-      </w:rPr>
-      <mc:AlternateContent>
-        <mc:Choice Requires="wps">
-          <w:drawing>
             <wp:anchor distT="0" distB="0" distL="0" distR="0" simplePos="0" relativeHeight="251658240" behindDoc="0" locked="0" layoutInCell="1" allowOverlap="1" wp14:anchorId="7AEFC84B" wp14:editId="1EF983C0">
               <wp:simplePos x="635" y="635"/>
               <wp:positionH relativeFrom="page">
@@ -1963,7 +2234,7 @@
               <v:stroke joinstyle="miter"/>
               <v:path gradientshapeok="t" o:connecttype="rect"/>
             </v:shapetype>
-            <v:shape id="Textruta 1" o:spid="_x0000_s1028" type="#_x0000_t202" alt="Begränsad delning" style="position:absolute;margin-left:28.75pt;margin-top:0;width:79.95pt;height:25.55pt;z-index:251658240;visibility:visible;mso-wrap-style:none;mso-wrap-distance-left:0;mso-wrap-distance-top:0;mso-wrap-distance-right:0;mso-wrap-distance-bottom:0;mso-position-horizontal:right;mso-position-horizontal-relative:page;mso-position-vertical:top;mso-position-vertical-relative:page;v-text-anchor:top" o:gfxdata="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" filled="f" stroked="f">
+            <v:shape id="Textruta 1" o:spid="_x0000_s1027" type="#_x0000_t202" alt="Begränsad delning" style="position:absolute;margin-left:28.75pt;margin-top:0;width:79.95pt;height:25.55pt;z-index:251658240;visibility:visible;mso-wrap-style:none;mso-wrap-distance-left:0;mso-wrap-distance-top:0;mso-wrap-distance-right:0;mso-wrap-distance-bottom:0;mso-position-horizontal:right;mso-position-horizontal-relative:page;mso-position-vertical:top;mso-position-vertical-relative:page;v-text-anchor:top" o:gfxdata="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" filled="f" stroked="f">
               <v:textbox style="mso-fit-shape-to-text:t" inset="0,15pt,20pt,0">
                 <w:txbxContent>
                   <w:p>
@@ -2713,7 +2984,7 @@
     <w:uiPriority w:val="35"/>
     <w:unhideWhenUsed/>
     <w:qFormat/>
-    <w:rsid w:val="000718CA"/>
+    <w:rsid w:val="001C58AE"/>
     <w:pPr>
       <w:spacing w:after="200" w:line="240" w:lineRule="auto"/>
       <w:jc w:val="center"/>
@@ -4070,7 +4341,7 @@
     <w:basedOn w:val="DefaultParagraphFont"/>
     <w:link w:val="Caption"/>
     <w:uiPriority w:val="35"/>
-    <w:rsid w:val="000718CA"/>
+    <w:rsid w:val="001C58AE"/>
     <w:rPr>
       <w:rFonts w:ascii="Times New Roman" w:eastAsiaTheme="minorHAnsi" w:hAnsi="Times New Roman"/>
       <w:i/>

</xml_diff>